<commit_message>
Updated docs with info about new configuration command.
</commit_message>
<xml_diff>
--- a/docs/PLCnext_Task_Template.docx
+++ b/docs/PLCnext_Task_Template.docx
@@ -1424,19 +1424,17 @@
         </w:rPr>
         <w:br w:type="page"/>
       </w:r>
-      <w:bookmarkStart w:id="2" w:name="_GoBack"/>
-      <w:bookmarkEnd w:id="2"/>
     </w:p>
     <w:p>
       <w:pPr>
         <w:pStyle w:val="Kop1"/>
       </w:pPr>
-      <w:bookmarkStart w:id="3" w:name="_Toc508620575"/>
+      <w:bookmarkStart w:id="2" w:name="_Toc508620575"/>
       <w:r>
         <w:lastRenderedPageBreak/>
         <w:t>Inleiding</w:t>
       </w:r>
-      <w:bookmarkEnd w:id="3"/>
+      <w:bookmarkEnd w:id="2"/>
     </w:p>
     <w:p>
       <w:pPr>
@@ -1552,12 +1550,12 @@
       <w:pPr>
         <w:pStyle w:val="Kop1"/>
       </w:pPr>
-      <w:bookmarkStart w:id="4" w:name="_Toc508620576"/>
+      <w:bookmarkStart w:id="3" w:name="_Toc508620576"/>
       <w:r>
         <w:lastRenderedPageBreak/>
         <w:t>Bestandsstructuur</w:t>
       </w:r>
-      <w:bookmarkEnd w:id="4"/>
+      <w:bookmarkEnd w:id="3"/>
     </w:p>
     <w:p>
       <w:pPr>
@@ -2093,7 +2091,7 @@
       <w:pPr>
         <w:pStyle w:val="Kop2"/>
       </w:pPr>
-      <w:bookmarkStart w:id="5" w:name="_Toc508620577"/>
+      <w:bookmarkStart w:id="4" w:name="_Toc508620577"/>
       <w:r>
         <w:lastRenderedPageBreak/>
         <w:t>b</w:t>
@@ -2101,35 +2099,35 @@
       <w:r>
         <w:t>uild</w:t>
       </w:r>
+      <w:bookmarkEnd w:id="4"/>
+    </w:p>
+    <w:p>
+      <w:pPr>
+        <w:pStyle w:val="BasistekstBatenburg"/>
+      </w:pPr>
+      <w:r>
+        <w:t>De build folder is een lege folder die kan worden gebruikt door CMake om alle build gerelateerde bestanden in aan te maken. Deze techniek wordt ook wel een “out-of-source” build genoemd en heeft als doel het scheiden van source code en compilatie bestanden.</w:t>
+      </w:r>
+    </w:p>
+    <w:p>
+      <w:pPr>
+        <w:pStyle w:val="BasistekstBatenburg"/>
+      </w:pPr>
+    </w:p>
+    <w:p>
+      <w:pPr>
+        <w:pStyle w:val="BasistekstBatenburg"/>
+      </w:pPr>
+    </w:p>
+    <w:p>
+      <w:pPr>
+        <w:pStyle w:val="Kop2"/>
+      </w:pPr>
+      <w:bookmarkStart w:id="5" w:name="_Toc508620578"/>
+      <w:r>
+        <w:t>cmake</w:t>
+      </w:r>
       <w:bookmarkEnd w:id="5"/>
-    </w:p>
-    <w:p>
-      <w:pPr>
-        <w:pStyle w:val="BasistekstBatenburg"/>
-      </w:pPr>
-      <w:r>
-        <w:t>De build folder is een lege folder die kan worden gebruikt door CMake om alle build gerelateerde bestanden in aan te maken. Deze techniek wordt ook wel een “out-of-source” build genoemd en heeft als doel het scheiden van source code en compilatie bestanden.</w:t>
-      </w:r>
-    </w:p>
-    <w:p>
-      <w:pPr>
-        <w:pStyle w:val="BasistekstBatenburg"/>
-      </w:pPr>
-    </w:p>
-    <w:p>
-      <w:pPr>
-        <w:pStyle w:val="BasistekstBatenburg"/>
-      </w:pPr>
-    </w:p>
-    <w:p>
-      <w:pPr>
-        <w:pStyle w:val="Kop2"/>
-      </w:pPr>
-      <w:bookmarkStart w:id="6" w:name="_Toc508620578"/>
-      <w:r>
-        <w:t>cmake</w:t>
-      </w:r>
-      <w:bookmarkEnd w:id="6"/>
     </w:p>
     <w:p>
       <w:pPr>
@@ -9146,11 +9144,11 @@
       <w:pPr>
         <w:pStyle w:val="Kop2"/>
       </w:pPr>
-      <w:bookmarkStart w:id="7" w:name="_Toc508620579"/>
+      <w:bookmarkStart w:id="6" w:name="_Toc508620579"/>
       <w:r>
         <w:t>src</w:t>
       </w:r>
-      <w:bookmarkEnd w:id="7"/>
+      <w:bookmarkEnd w:id="6"/>
     </w:p>
     <w:p>
       <w:pPr>
@@ -9198,12 +9196,12 @@
       <w:pPr>
         <w:pStyle w:val="Kop1"/>
       </w:pPr>
-      <w:bookmarkStart w:id="8" w:name="_Toc508620580"/>
+      <w:bookmarkStart w:id="7" w:name="_Toc508620580"/>
       <w:r>
         <w:lastRenderedPageBreak/>
         <w:t>Configuratie</w:t>
       </w:r>
-      <w:bookmarkEnd w:id="8"/>
+      <w:bookmarkEnd w:id="7"/>
     </w:p>
     <w:p>
       <w:pPr>
@@ -9296,12 +9294,12 @@
       <w:pPr>
         <w:pStyle w:val="Kop2"/>
       </w:pPr>
-      <w:bookmarkStart w:id="9" w:name="_Toc508620581"/>
+      <w:bookmarkStart w:id="8" w:name="_Toc508620581"/>
       <w:r>
         <w:lastRenderedPageBreak/>
         <w:t>Project</w:t>
       </w:r>
-      <w:bookmarkEnd w:id="9"/>
+      <w:bookmarkEnd w:id="8"/>
     </w:p>
     <w:p>
       <w:pPr>
@@ -9827,11 +9825,11 @@
       <w:pPr>
         <w:pStyle w:val="Kop2"/>
       </w:pPr>
-      <w:bookmarkStart w:id="10" w:name="_Toc508620582"/>
+      <w:bookmarkStart w:id="9" w:name="_Toc508620582"/>
       <w:r>
         <w:t>Libraries</w:t>
       </w:r>
-      <w:bookmarkEnd w:id="10"/>
+      <w:bookmarkEnd w:id="9"/>
     </w:p>
     <w:p>
       <w:pPr>
@@ -10002,12 +10000,12 @@
       <w:pPr>
         <w:pStyle w:val="Kop2"/>
       </w:pPr>
-      <w:bookmarkStart w:id="11" w:name="_Toc508620583"/>
+      <w:bookmarkStart w:id="10" w:name="_Toc508620583"/>
       <w:r>
         <w:lastRenderedPageBreak/>
         <w:t>Components</w:t>
       </w:r>
-      <w:bookmarkEnd w:id="11"/>
+      <w:bookmarkEnd w:id="10"/>
     </w:p>
     <w:p>
       <w:pPr>
@@ -10533,12 +10531,12 @@
       <w:pPr>
         <w:pStyle w:val="Kop2"/>
       </w:pPr>
-      <w:bookmarkStart w:id="12" w:name="_Toc508620584"/>
+      <w:bookmarkStart w:id="11" w:name="_Toc508620584"/>
       <w:r>
         <w:lastRenderedPageBreak/>
         <w:t>Programs</w:t>
       </w:r>
-      <w:bookmarkEnd w:id="12"/>
+      <w:bookmarkEnd w:id="11"/>
     </w:p>
     <w:p>
       <w:pPr>
@@ -11082,12 +11080,12 @@
       <w:pPr>
         <w:pStyle w:val="Kop2"/>
       </w:pPr>
-      <w:bookmarkStart w:id="13" w:name="_Toc508620585"/>
+      <w:bookmarkStart w:id="12" w:name="_Toc508620585"/>
       <w:r>
         <w:lastRenderedPageBreak/>
         <w:t>Ports</w:t>
       </w:r>
-      <w:bookmarkEnd w:id="13"/>
+      <w:bookmarkEnd w:id="12"/>
     </w:p>
     <w:p>
       <w:pPr>
@@ -12458,12 +12456,12 @@
       <w:pPr>
         <w:pStyle w:val="Kop2"/>
       </w:pPr>
-      <w:bookmarkStart w:id="14" w:name="_Toc508620586"/>
+      <w:bookmarkStart w:id="13" w:name="_Toc508620586"/>
       <w:r>
         <w:lastRenderedPageBreak/>
         <w:t>Tasks</w:t>
       </w:r>
-      <w:bookmarkEnd w:id="14"/>
+      <w:bookmarkEnd w:id="13"/>
     </w:p>
     <w:p>
       <w:pPr>
@@ -13214,6 +13212,149 @@
                 <w:sz w:val="20"/>
               </w:rPr>
               <w:t>plcnext_assign_program_instance("TemplateLib" "TemplateCompInst" "TemplateProgInst" "Cyclic100")</w:t>
+            </w:r>
+          </w:p>
+        </w:tc>
+      </w:tr>
+    </w:tbl>
+    <w:p>
+      <w:pPr>
+        <w:pStyle w:val="BasistekstBatenburg"/>
+      </w:pPr>
+    </w:p>
+    <w:p>
+      <w:pPr>
+        <w:pStyle w:val="BasistekstBatenburg"/>
+      </w:pPr>
+    </w:p>
+    <w:p>
+      <w:pPr>
+        <w:pStyle w:val="Kop2"/>
+      </w:pPr>
+      <w:r>
+        <w:t>Overige</w:t>
+      </w:r>
+    </w:p>
+    <w:p>
+      <w:pPr>
+        <w:pStyle w:val="BasistekstBatenburg"/>
+        <w:pBdr>
+          <w:bottom w:val="single" w:sz="6" w:space="1" w:color="auto"/>
+        </w:pBdr>
+        <w:rPr>
+          <w:rFonts w:ascii="Consolas" w:hAnsi="Consolas"/>
+          <w:b/>
+        </w:rPr>
+      </w:pPr>
+      <w:r>
+        <w:rPr>
+          <w:rFonts w:ascii="Consolas" w:hAnsi="Consolas"/>
+          <w:b/>
+        </w:rPr>
+        <w:t>plcnext_library_builder ( exe_path )</w:t>
+      </w:r>
+    </w:p>
+    <w:p>
+      <w:pPr>
+        <w:pStyle w:val="BasistekstBatenburg"/>
+      </w:pPr>
+      <w:r>
+        <w:t>Deze functie specificeert waar de EngineeringLibraryBuilder van Phoenix Contact te vinden is en zet daarmee ook de mogelijkheid aan om PC Worx Engineer libraries te bouwen.</w:t>
+      </w:r>
+    </w:p>
+    <w:p>
+      <w:pPr>
+        <w:pStyle w:val="BasistekstBatenburg"/>
+      </w:pPr>
+    </w:p>
+    <w:p>
+      <w:pPr>
+        <w:pStyle w:val="BasistekstBatenburg"/>
+      </w:pPr>
+      <w:r>
+        <w:rPr>
+          <w:i/>
+        </w:rPr>
+        <w:t>Parameters</w:t>
+      </w:r>
+    </w:p>
+    <w:p>
+      <w:pPr>
+        <w:pStyle w:val="BasistekstBatenburg"/>
+        <w:shd w:val="clear" w:color="auto" w:fill="F2F2F2" w:themeFill="background1" w:themeFillShade="F2"/>
+        <w:rPr>
+          <w:rFonts w:ascii="Consolas" w:hAnsi="Consolas"/>
+        </w:rPr>
+      </w:pPr>
+      <w:r>
+        <w:rPr>
+          <w:rFonts w:ascii="Consolas" w:hAnsi="Consolas"/>
+        </w:rPr>
+        <w:t>exe_path</w:t>
+      </w:r>
+    </w:p>
+    <w:p>
+      <w:pPr>
+        <w:pStyle w:val="BasistekstBatenburg"/>
+        <w:ind w:left="709"/>
+      </w:pPr>
+      <w:bookmarkStart w:id="14" w:name="_GoBack"/>
+      <w:bookmarkEnd w:id="14"/>
+      <w:r>
+        <w:t>Het pad naar het EngineeringLibraryBuilder.exe bestand.</w:t>
+      </w:r>
+    </w:p>
+    <w:p>
+      <w:pPr>
+        <w:pStyle w:val="BasistekstBatenburg"/>
+      </w:pPr>
+    </w:p>
+    <w:p>
+      <w:pPr>
+        <w:pStyle w:val="BasistekstBatenburg"/>
+      </w:pPr>
+      <w:r>
+        <w:rPr>
+          <w:i/>
+        </w:rPr>
+        <w:t>Voorbeeld(en)</w:t>
+      </w:r>
+    </w:p>
+    <w:tbl>
+      <w:tblPr>
+        <w:tblStyle w:val="Tabelraster"/>
+        <w:tblW w:w="0" w:type="auto"/>
+        <w:tblCellMar>
+          <w:top w:w="113" w:type="dxa"/>
+          <w:bottom w:w="113" w:type="dxa"/>
+        </w:tblCellMar>
+        <w:tblLook w:val="04A0" w:firstRow="1" w:lastRow="0" w:firstColumn="1" w:lastColumn="0" w:noHBand="0" w:noVBand="1"/>
+      </w:tblPr>
+      <w:tblGrid>
+        <w:gridCol w:w="9635"/>
+      </w:tblGrid>
+      <w:tr>
+        <w:trPr>
+          <w:trHeight w:val="340"/>
+        </w:trPr>
+        <w:tc>
+          <w:tcPr>
+            <w:tcW w:w="9635" w:type="dxa"/>
+            <w:shd w:val="clear" w:color="auto" w:fill="DBE5F1" w:themeFill="accent1" w:themeFillTint="33"/>
+          </w:tcPr>
+          <w:p>
+            <w:pPr>
+              <w:pStyle w:val="BasistekstBatenburg"/>
+              <w:rPr>
+                <w:rFonts w:ascii="Consolas" w:hAnsi="Consolas"/>
+              </w:rPr>
+            </w:pPr>
+            <w:r>
+              <w:rPr>
+                <w:rFonts w:ascii="Consolas" w:hAnsi="Consolas"/>
+                <w:sz w:val="20"/>
+              </w:rPr>
+              <w:t>plcnext_library_builder("/opt/plcnext/EngineeringLibraryBuilder.exe")</w:t>
             </w:r>
           </w:p>
         </w:tc>
@@ -13420,7 +13561,7 @@
             <w:fldChar w:fldCharType="separate"/>
           </w:r>
           <w:r>
-            <w:t>12 maart 2018</w:t>
+            <w:t>23 maart 2018</w:t>
           </w:r>
           <w:r>
             <w:fldChar w:fldCharType="end"/>
@@ -13470,7 +13611,7 @@
             <w:fldChar w:fldCharType="separate"/>
           </w:r>
           <w:r>
-            <w:t>20</w:t>
+            <w:t>17</w:t>
           </w:r>
           <w:r>
             <w:fldChar w:fldCharType="end"/>
@@ -31563,7 +31704,7 @@
 </file>
 
 <file path=customXml/itemProps1.xml><?xml version="1.0" encoding="utf-8"?>
-<ds:datastoreItem xmlns:ds="http://schemas.openxmlformats.org/officeDocument/2006/customXml" ds:itemID="{78A96C9F-B04D-4CBC-A624-22B0789E5F15}">
+<ds:datastoreItem xmlns:ds="http://schemas.openxmlformats.org/officeDocument/2006/customXml" ds:itemID="{243DD72F-9A22-4783-A2E9-5186A5761CBA}">
   <ds:schemaRefs>
     <ds:schemaRef ds:uri="http://schemas.openxmlformats.org/officeDocument/2006/bibliography"/>
   </ds:schemaRefs>

</xml_diff>